<commit_message>
update files based on DM team review
</commit_message>
<xml_diff>
--- a/thresholds_readme.docx
+++ b/thresholds_readme.docx
@@ -440,6 +440,7 @@
           <w:numId w:val="14"/>
         </w:numPr>
         <w:spacing w:before="160"/>
+        <w:ind w:left="0"/>
       </w:pPr>
       <w:r>
         <w:t>While not required to generate the results from this paper</w:t>
@@ -719,7 +720,17 @@
     </w:tbl>
     <w:p>
       <w:pPr>
-        <w:spacing w:before="160"/>
+        <w:spacing w:after="0"/>
+        <w:rPr>
+          <w:rFonts w:ascii="Calibri" w:eastAsia="Calibri" w:hAnsi="Calibri" w:cs="Calibri"/>
+          <w:sz w:val="10"/>
+          <w:szCs w:val="10"/>
+        </w:rPr>
+      </w:pPr>
+    </w:p>
+    <w:p>
+      <w:pPr>
+        <w:spacing w:after="0"/>
         <w:rPr>
           <w:rFonts w:ascii="Calibri" w:eastAsia="Calibri" w:hAnsi="Calibri" w:cs="Calibri"/>
         </w:rPr>
@@ -757,26 +768,6 @@
         <w:rPr>
           <w:rFonts w:ascii="Calibri" w:eastAsia="Calibri" w:hAnsi="Calibri" w:cs="Calibri"/>
         </w:rPr>
-        <w:t xml:space="preserve">This material was prepared as an account of work sponsored by an agency of the United States Government. Neither the United States Government nor the United States Department of Energy, nor Battelle, nor any of their employees, nor any jurisdiction or organization that has cooperated in the development of these materials, makes any warranty, express or implied, or assumes any legal liability or responsibility for the accuracy, completeness, or usefulness or any information, apparatus, product, software, or process disclosed, or represents that its use would not infringe privately owned rights. Reference herein to any specific commercial product, process, or service by trade name, trademark, manufacturer, or otherwise does not necessarily constitute or imply its endorsement, recommendation, or favoring by the United States Government or any agency thereof, or Battelle Memorial Institute. The </w:t>
-      </w:r>
-      <w:r>
-        <w:rPr>
-          <w:rFonts w:ascii="Calibri" w:eastAsia="Calibri" w:hAnsi="Calibri" w:cs="Calibri"/>
-        </w:rPr>
-        <w:t>views and opinions of authors expressed herein do not necessarily state or reflect those of the United States Government or any agency thereof. PACIFIC NORTHWEST NATIONAL LABORATORY operated by BATTELLE for the UNITED STATES DEPARTMENT OF ENERGY under Contract DE-AC05-76RL01830.</w:t>
-      </w:r>
-    </w:p>
-    <w:p>
-      <w:pPr>
-        <w:spacing w:before="160"/>
-        <w:rPr>
-          <w:rFonts w:ascii="Calibri" w:eastAsia="Calibri" w:hAnsi="Calibri" w:cs="Calibri"/>
-        </w:rPr>
-      </w:pPr>
-      <w:r>
-        <w:rPr>
-          <w:rFonts w:ascii="Calibri" w:eastAsia="Calibri" w:hAnsi="Calibri" w:cs="Calibri"/>
-        </w:rPr>
         <w:t>Cite this data package with the appropriate DOI. Cite the associated manuscript in any work that that uses analyses or conclusions presented in the manuscript. To cite the paper:</w:t>
       </w:r>
       <w:r>
@@ -921,10 +912,7 @@
         <w:ind w:left="360"/>
       </w:pPr>
       <w:r>
-        <w:t>Wampler</w:t>
-      </w:r>
-      <w:r>
-        <w:t xml:space="preserve">, K. A., </w:t>
+        <w:t xml:space="preserve">Wampler, K. A., </w:t>
       </w:r>
       <w:proofErr w:type="spellStart"/>
       <w:r>
@@ -1011,14 +999,6 @@
         </w:rPr>
         <w:t xml:space="preserve"> </w:t>
       </w:r>
-    </w:p>
-    <w:p>
-      <w:pPr>
-        <w:spacing w:before="160"/>
-        <w:rPr>
-          <w:rFonts w:ascii="Calibri" w:eastAsia="Calibri" w:hAnsi="Calibri" w:cs="Calibri"/>
-        </w:rPr>
-      </w:pPr>
     </w:p>
     <w:tbl>
       <w:tblPr>
@@ -1123,7 +1103,6 @@
                 <w:sz w:val="28"/>
                 <w:szCs w:val="28"/>
               </w:rPr>
-              <w:lastRenderedPageBreak/>
               <w:t>Change History</w:t>
             </w:r>
           </w:p>
@@ -4087,6 +4066,15 @@
 </file>
 
 <file path=customXml/item1.xml><?xml version="1.0" encoding="utf-8"?>
+<?mso-contentType ?>
+<FormTemplates xmlns="http://schemas.microsoft.com/sharepoint/v3/contenttype/forms">
+  <Display>DocumentLibraryForm</Display>
+  <Edit>DocumentLibraryForm</Edit>
+  <New>DocumentLibraryForm</New>
+</FormTemplates>
+</file>
+
+<file path=customXml/item2.xml><?xml version="1.0" encoding="utf-8"?>
 <p:properties xmlns:p="http://schemas.microsoft.com/office/2006/metadata/properties" xmlns:xsi="http://www.w3.org/2001/XMLSchema-instance" xmlns:pc="http://schemas.microsoft.com/office/infopath/2007/PartnerControls">
   <documentManagement>
     <TaxCatchAll xmlns="943d9c7c-3c4d-43b1-866a-28f5b74233dd" xsi:nil="true"/>
@@ -4097,16 +4085,11 @@
 </p:properties>
 </file>
 
-<file path=customXml/item2.xml><?xml version="1.0" encoding="utf-8"?>
-<?mso-contentType ?>
-<FormTemplates xmlns="http://schemas.microsoft.com/sharepoint/v3/contenttype/forms">
-  <Display>DocumentLibraryForm</Display>
-  <Edit>DocumentLibraryForm</Edit>
-  <New>DocumentLibraryForm</New>
-</FormTemplates>
+<file path=customXml/item3.xml><?xml version="1.0" encoding="utf-8"?>
+<b:Sources xmlns:b="http://schemas.openxmlformats.org/officeDocument/2006/bibliography" xmlns="http://schemas.openxmlformats.org/officeDocument/2006/bibliography" SelectedStyle="/APASixthEditionOfficeOnline.xsl" StyleName="APA" Version="6"/>
 </file>
 
-<file path=customXml/item3.xml><?xml version="1.0" encoding="utf-8"?>
+<file path=customXml/item4.xml><?xml version="1.0" encoding="utf-8"?>
 <ct:contentTypeSchema xmlns:ct="http://schemas.microsoft.com/office/2006/metadata/contentType" xmlns:ma="http://schemas.microsoft.com/office/2006/metadata/properties/metaAttributes" ct:_="" ma:_="" ma:contentTypeName="Document" ma:contentTypeID="0x010100D18914FFCC06CC4987FC1915ABD0754F" ma:contentTypeVersion="13" ma:contentTypeDescription="Create a new document." ma:contentTypeScope="" ma:versionID="b2b129f13bcea090c87214a269057364">
   <xsd:schema xmlns:xsd="http://www.w3.org/2001/XMLSchema" xmlns:xs="http://www.w3.org/2001/XMLSchema" xmlns:p="http://schemas.microsoft.com/office/2006/metadata/properties" xmlns:ns2="0715419b-2765-415c-8c2a-839f55a2ae41" xmlns:ns3="943d9c7c-3c4d-43b1-866a-28f5b74233dd" targetNamespace="http://schemas.microsoft.com/office/2006/metadata/properties" ma:root="true" ma:fieldsID="c83b16888b623a2853eceecf842a108b" ns2:_="" ns3:_="">
     <xsd:import namespace="0715419b-2765-415c-8c2a-839f55a2ae41"/>
@@ -4313,11 +4296,15 @@
 </ct:contentTypeSchema>
 </file>
 
-<file path=customXml/item4.xml><?xml version="1.0" encoding="utf-8"?>
-<b:Sources xmlns:b="http://schemas.openxmlformats.org/officeDocument/2006/bibliography" xmlns="http://schemas.openxmlformats.org/officeDocument/2006/bibliography" SelectedStyle="/APASixthEditionOfficeOnline.xsl" StyleName="APA" Version="6"/>
+<file path=customXml/itemProps1.xml><?xml version="1.0" encoding="utf-8"?>
+<ds:datastoreItem xmlns:ds="http://schemas.openxmlformats.org/officeDocument/2006/customXml" ds:itemID="{0BCFFC2A-375D-4D9C-96D9-773B60AF58C3}">
+  <ds:schemaRefs>
+    <ds:schemaRef ds:uri="http://schemas.microsoft.com/sharepoint/v3/contenttype/forms"/>
+  </ds:schemaRefs>
+</ds:datastoreItem>
 </file>
 
-<file path=customXml/itemProps1.xml><?xml version="1.0" encoding="utf-8"?>
+<file path=customXml/itemProps2.xml><?xml version="1.0" encoding="utf-8"?>
 <ds:datastoreItem xmlns:ds="http://schemas.openxmlformats.org/officeDocument/2006/customXml" ds:itemID="{035FB5FE-46F1-4567-90CF-25EFA2FE8CF5}">
   <ds:schemaRefs>
     <ds:schemaRef ds:uri="http://schemas.microsoft.com/office/2006/metadata/properties"/>
@@ -4328,15 +4315,15 @@
 </ds:datastoreItem>
 </file>
 
-<file path=customXml/itemProps2.xml><?xml version="1.0" encoding="utf-8"?>
-<ds:datastoreItem xmlns:ds="http://schemas.openxmlformats.org/officeDocument/2006/customXml" ds:itemID="{0BCFFC2A-375D-4D9C-96D9-773B60AF58C3}">
+<file path=customXml/itemProps3.xml><?xml version="1.0" encoding="utf-8"?>
+<ds:datastoreItem xmlns:ds="http://schemas.openxmlformats.org/officeDocument/2006/customXml" ds:itemID="{7E6956D9-FB24-134B-8D98-4EF6F7F064A6}">
   <ds:schemaRefs>
-    <ds:schemaRef ds:uri="http://schemas.microsoft.com/sharepoint/v3/contenttype/forms"/>
+    <ds:schemaRef ds:uri="http://schemas.openxmlformats.org/officeDocument/2006/bibliography"/>
   </ds:schemaRefs>
 </ds:datastoreItem>
 </file>
 
-<file path=customXml/itemProps3.xml><?xml version="1.0" encoding="utf-8"?>
+<file path=customXml/itemProps4.xml><?xml version="1.0" encoding="utf-8"?>
 <ds:datastoreItem xmlns:ds="http://schemas.openxmlformats.org/officeDocument/2006/customXml" ds:itemID="{9D532F2A-D27C-40F7-8845-6457799616E0}">
   <ds:schemaRefs>
     <ds:schemaRef ds:uri="http://schemas.microsoft.com/office/2006/metadata/contentType"/>
@@ -4353,12 +4340,4 @@
     <ds:schemaRef ds:uri="http://schemas.microsoft.com/internal/obd"/>
   </ds:schemaRefs>
 </ds:datastoreItem>
-</file>
-
-<file path=customXml/itemProps4.xml><?xml version="1.0" encoding="utf-8"?>
-<ds:datastoreItem xmlns:ds="http://schemas.openxmlformats.org/officeDocument/2006/customXml" ds:itemID="{7E6956D9-FB24-134B-8D98-4EF6F7F064A6}">
-  <ds:schemaRefs>
-    <ds:schemaRef ds:uri="http://schemas.openxmlformats.org/officeDocument/2006/bibliography"/>
-  </ds:schemaRefs>
-</ds:datastoreItem>
 </file>
</xml_diff>